<commit_message>
CV is dun, did sum moar stuff to Bucooooooh
</commit_message>
<xml_diff>
--- a/Leerjaar 2/Semester 4/OP3/Vakken/BUCO/Jij_Als_Werknemer_BUCO_RB.docx
+++ b/Leerjaar 2/Semester 4/OP3/Vakken/BUCO/Jij_Als_Werknemer_BUCO_RB.docx
@@ -37,7 +37,7 @@
               <w:lang w:val="en-GB" w:eastAsia="en-GB"/>
             </w:rPr>
             <w:drawing>
-              <wp:anchor distT="0" distB="0" distL="114300" distR="114300" simplePos="0" relativeHeight="251662336" behindDoc="1" locked="0" layoutInCell="1" allowOverlap="1" wp14:anchorId="2F658629" wp14:editId="64D8B114">
+              <wp:anchor distT="0" distB="0" distL="114300" distR="114300" simplePos="0" relativeHeight="251662336" behindDoc="1" locked="0" layoutInCell="1" allowOverlap="1" wp14:anchorId="42624C66" wp14:editId="5019C6B0">
                 <wp:simplePos x="0" y="0"/>
                 <wp:positionH relativeFrom="margin">
                   <wp:posOffset>-1668758</wp:posOffset>
@@ -129,7 +129,7 @@
             <mc:AlternateContent>
               <mc:Choice Requires="wps">
                 <w:drawing>
-                  <wp:anchor distT="0" distB="0" distL="114300" distR="114300" simplePos="0" relativeHeight="251661312" behindDoc="0" locked="0" layoutInCell="1" allowOverlap="0" wp14:anchorId="680E401A" wp14:editId="05BE1E9C">
+                  <wp:anchor distT="0" distB="0" distL="114300" distR="114300" simplePos="0" relativeHeight="251661312" behindDoc="0" locked="0" layoutInCell="1" allowOverlap="0" wp14:anchorId="07E81B6B" wp14:editId="6E70844D">
                     <wp:simplePos x="0" y="0"/>
                     <wp:positionH relativeFrom="margin">
                       <wp:align>center</wp:align>
@@ -238,7 +238,7 @@
               </mc:Choice>
               <mc:Fallback>
                 <w:pict>
-                  <v:shapetype w14:anchorId="680E401A" id="_x0000_t202" coordsize="21600,21600" o:spt="202" path="m,l,21600r21600,l21600,xe">
+                  <v:shapetype w14:anchorId="07E81B6B" id="_x0000_t202" coordsize="21600,21600" o:spt="202" path="m,l,21600r21600,l21600,xe">
                     <v:stroke joinstyle="miter"/>
                     <v:path gradientshapeok="t" o:connecttype="rect"/>
                   </v:shapetype>
@@ -301,7 +301,7 @@
             <mc:AlternateContent>
               <mc:Choice Requires="wps">
                 <w:drawing>
-                  <wp:anchor distT="0" distB="0" distL="114300" distR="114300" simplePos="0" relativeHeight="251660288" behindDoc="0" locked="0" layoutInCell="1" allowOverlap="0" wp14:anchorId="69A8EF22" wp14:editId="10EAC87E">
+                  <wp:anchor distT="0" distB="0" distL="114300" distR="114300" simplePos="0" relativeHeight="251660288" behindDoc="0" locked="0" layoutInCell="1" allowOverlap="0" wp14:anchorId="6D907328" wp14:editId="599EC907">
                     <wp:simplePos x="0" y="0"/>
                     <wp:positionH relativeFrom="margin">
                       <wp:align>left</wp:align>
@@ -484,7 +484,7 @@
               </mc:Choice>
               <mc:Fallback>
                 <w:pict>
-                  <v:shape w14:anchorId="69A8EF22" id="Tekstvak 20" o:spid="_x0000_s1027" type="#_x0000_t202" style="position:absolute;left:0;text-align:left;margin-left:0;margin-top:637pt;width:415.05pt;height:32.55pt;z-index:251660288;visibility:visible;mso-wrap-style:square;mso-width-percent:0;mso-height-percent:0;mso-wrap-distance-left:9pt;mso-wrap-distance-top:0;mso-wrap-distance-right:9pt;mso-wrap-distance-bottom:0;mso-position-horizontal:left;mso-position-horizontal-relative:margin;mso-position-vertical:absolute;mso-position-vertical-relative:margin;mso-width-percent:0;mso-height-percent:0;mso-width-relative:margin;mso-height-relative:margin;v-text-anchor:top" o:gfxdata="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" o:allowoverlap="f" filled="f" stroked="f" strokeweight=".5pt">
+                  <v:shape w14:anchorId="6D907328" id="Tekstvak 20" o:spid="_x0000_s1027" type="#_x0000_t202" style="position:absolute;left:0;text-align:left;margin-left:0;margin-top:637pt;width:415.05pt;height:32.55pt;z-index:251660288;visibility:visible;mso-wrap-style:square;mso-width-percent:0;mso-height-percent:0;mso-wrap-distance-left:9pt;mso-wrap-distance-top:0;mso-wrap-distance-right:9pt;mso-wrap-distance-bottom:0;mso-position-horizontal:left;mso-position-horizontal-relative:margin;mso-position-vertical:absolute;mso-position-vertical-relative:margin;mso-width-percent:0;mso-height-percent:0;mso-width-relative:margin;mso-height-relative:margin;v-text-anchor:top" o:gfxdata="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" o:allowoverlap="f" filled="f" stroked="f" strokeweight=".5pt">
                     <v:textbox inset="0,,0">
                       <w:txbxContent>
                         <w:p>
@@ -624,7 +624,7 @@
       </w:pPr>
       <w:bookmarkStart w:id="0" w:name="_Toc475088849"/>
       <w:bookmarkStart w:id="1" w:name="_Toc475098371"/>
-      <w:bookmarkStart w:id="2" w:name="_Toc475098763"/>
+      <w:bookmarkStart w:id="2" w:name="_Toc475099087"/>
       <w:r>
         <w:lastRenderedPageBreak/>
         <w:t>Voorwoord</w:t>
@@ -691,7 +691,7 @@
           <w:r>
             <w:fldChar w:fldCharType="separate"/>
           </w:r>
-          <w:hyperlink w:anchor="_Toc475098763" w:history="1">
+          <w:hyperlink w:anchor="_Toc475099087" w:history="1">
             <w:r>
               <w:rPr>
                 <w:rStyle w:val="Hyperlink"/>
@@ -718,7 +718,7 @@
                 <w:noProof/>
                 <w:webHidden/>
               </w:rPr>
-              <w:instrText xml:space="preserve"> PAGEREF _Toc475098763 \h </w:instrText>
+              <w:instrText xml:space="preserve"> PAGEREF _Toc475099087 \h </w:instrText>
             </w:r>
             <w:r>
               <w:rPr>
@@ -758,7 +758,7 @@
               <w:lang w:val="en-GB" w:eastAsia="en-GB"/>
             </w:rPr>
           </w:pPr>
-          <w:hyperlink w:anchor="_Toc475098764" w:history="1">
+          <w:hyperlink w:anchor="_Toc475099088" w:history="1">
             <w:r>
               <w:rPr>
                 <w:rStyle w:val="Hyperlink"/>
@@ -785,7 +785,7 @@
                 <w:noProof/>
                 <w:webHidden/>
               </w:rPr>
-              <w:instrText xml:space="preserve"> PAGEREF _Toc475098764 \h </w:instrText>
+              <w:instrText xml:space="preserve"> PAGEREF _Toc475099088 \h </w:instrText>
             </w:r>
             <w:r>
               <w:rPr>
@@ -825,7 +825,7 @@
               <w:lang w:val="en-GB" w:eastAsia="en-GB"/>
             </w:rPr>
           </w:pPr>
-          <w:hyperlink w:anchor="_Toc475098765" w:history="1">
+          <w:hyperlink w:anchor="_Toc475099089" w:history="1">
             <w:r>
               <w:rPr>
                 <w:rStyle w:val="Hyperlink"/>
@@ -852,7 +852,7 @@
                 <w:noProof/>
                 <w:webHidden/>
               </w:rPr>
-              <w:instrText xml:space="preserve"> PAGEREF _Toc475098765 \h </w:instrText>
+              <w:instrText xml:space="preserve"> PAGEREF _Toc475099089 \h </w:instrText>
             </w:r>
             <w:r>
               <w:rPr>
@@ -892,7 +892,7 @@
               <w:lang w:val="en-GB" w:eastAsia="en-GB"/>
             </w:rPr>
           </w:pPr>
-          <w:hyperlink w:anchor="_Toc475098766" w:history="1">
+          <w:hyperlink w:anchor="_Toc475099090" w:history="1">
             <w:r>
               <w:rPr>
                 <w:rStyle w:val="Hyperlink"/>
@@ -919,7 +919,7 @@
                 <w:noProof/>
                 <w:webHidden/>
               </w:rPr>
-              <w:instrText xml:space="preserve"> PAGEREF _Toc475098766 \h </w:instrText>
+              <w:instrText xml:space="preserve"> PAGEREF _Toc475099090 \h </w:instrText>
             </w:r>
             <w:r>
               <w:rPr>
@@ -968,7 +968,7 @@
       </w:pPr>
       <w:bookmarkStart w:id="3" w:name="_Toc475088850"/>
       <w:bookmarkStart w:id="4" w:name="_Toc475098372"/>
-      <w:bookmarkStart w:id="5" w:name="_Toc475098764"/>
+      <w:bookmarkStart w:id="5" w:name="_Toc475099088"/>
       <w:r>
         <w:t>Inleiding</w:t>
       </w:r>
@@ -985,12 +985,7 @@
       <w:proofErr w:type="spellStart"/>
       <w:proofErr w:type="gramStart"/>
       <w:r>
-        <w:t>a</w:t>
-      </w:r>
-      <w:bookmarkStart w:id="6" w:name="_GoBack"/>
-      <w:bookmarkEnd w:id="6"/>
-      <w:r>
-        <w:t>sAS</w:t>
+        <w:t>asAS</w:t>
       </w:r>
       <w:proofErr w:type="spellEnd"/>
       <w:proofErr w:type="gramEnd"/>
@@ -1002,16 +997,16 @@
       <w:pPr>
         <w:pStyle w:val="Kop1"/>
       </w:pPr>
-      <w:bookmarkStart w:id="7" w:name="_Toc475088851"/>
-      <w:bookmarkStart w:id="8" w:name="_Toc475098373"/>
-      <w:bookmarkStart w:id="9" w:name="_Toc475098765"/>
+      <w:bookmarkStart w:id="6" w:name="_Toc475088851"/>
+      <w:bookmarkStart w:id="7" w:name="_Toc475098373"/>
+      <w:bookmarkStart w:id="8" w:name="_Toc475099089"/>
       <w:r>
         <w:lastRenderedPageBreak/>
         <w:t>Hoofdstuk 1: Interesses</w:t>
       </w:r>
+      <w:bookmarkEnd w:id="6"/>
       <w:bookmarkEnd w:id="7"/>
       <w:bookmarkEnd w:id="8"/>
-      <w:bookmarkEnd w:id="9"/>
     </w:p>
     <w:p>
       <w:pPr>
@@ -1028,28 +1023,30 @@
     </w:p>
     <w:p>
       <w:r>
-        <w:t xml:space="preserve">Iedere werknemer heeft plus- en minpunten </w:t>
+        <w:t>Iedere wer</w:t>
       </w:r>
-      <w:proofErr w:type="spellStart"/>
       <w:r>
-        <w:t>safdhgfaw</w:t>
+        <w:t xml:space="preserve">knemer is in bezit van een aantal plus- en minpunten. Hieronder staat een tabel met een paar </w:t>
       </w:r>
-      <w:proofErr w:type="spellEnd"/>
+      <w:r>
+        <w:t xml:space="preserve">eigenschappen die bij mij horen. </w:t>
+      </w:r>
     </w:p>
     <w:tbl>
       <w:tblPr>
         <w:tblStyle w:val="Lijsttabel3-Accent3"/>
-        <w:tblW w:w="0" w:type="auto"/>
-        <w:tblInd w:w="-5" w:type="dxa"/>
+        <w:tblpPr w:leftFromText="180" w:rightFromText="180" w:vertAnchor="text" w:tblpY="163"/>
+        <w:tblW w:w="8359" w:type="dxa"/>
         <w:tblLook w:val="04A0" w:firstRow="1" w:lastRow="0" w:firstColumn="1" w:lastColumn="0" w:noHBand="0" w:noVBand="1"/>
       </w:tblPr>
       <w:tblGrid>
         <w:gridCol w:w="4148"/>
-        <w:gridCol w:w="4149"/>
+        <w:gridCol w:w="4211"/>
       </w:tblGrid>
       <w:tr>
         <w:trPr>
           <w:cnfStyle w:val="100000000000" w:firstRow="1" w:lastRow="0" w:firstColumn="0" w:lastColumn="0" w:oddVBand="0" w:evenVBand="0" w:oddHBand="0" w:evenHBand="0" w:firstRowFirstColumn="0" w:firstRowLastColumn="0" w:lastRowFirstColumn="0" w:lastRowLastColumn="0"/>
+          <w:trHeight w:val="694"/>
         </w:trPr>
         <w:tc>
           <w:tcPr>
@@ -1060,14 +1057,24 @@
             </w:tcBorders>
           </w:tcPr>
           <w:p>
-            <w:r>
+            <w:pPr>
+              <w:rPr>
+                <w:b w:val="0"/>
+                <w:sz w:val="28"/>
+              </w:rPr>
+            </w:pPr>
+            <w:r>
+              <w:rPr>
+                <w:b w:val="0"/>
+                <w:sz w:val="28"/>
+              </w:rPr>
               <w:t>Kwaliteiten</w:t>
             </w:r>
           </w:p>
         </w:tc>
         <w:tc>
           <w:tcPr>
-            <w:tcW w:w="4149" w:type="dxa"/>
+            <w:tcW w:w="4211" w:type="dxa"/>
             <w:tcBorders>
               <w:left w:val="single" w:sz="4" w:space="0" w:color="CD532D" w:themeColor="accent3"/>
             </w:tcBorders>
@@ -1075,8 +1082,16 @@
           <w:p>
             <w:pPr>
               <w:cnfStyle w:val="100000000000" w:firstRow="1" w:lastRow="0" w:firstColumn="0" w:lastColumn="0" w:oddVBand="0" w:evenVBand="0" w:oddHBand="0" w:evenHBand="0" w:firstRowFirstColumn="0" w:firstRowLastColumn="0" w:lastRowFirstColumn="0" w:lastRowLastColumn="0"/>
+              <w:rPr>
+                <w:b w:val="0"/>
+                <w:sz w:val="28"/>
+              </w:rPr>
             </w:pPr>
             <w:r>
+              <w:rPr>
+                <w:b w:val="0"/>
+                <w:sz w:val="28"/>
+              </w:rPr>
               <w:t>Verbeterpunten</w:t>
             </w:r>
           </w:p>
@@ -1114,7 +1129,7 @@
         </w:tc>
         <w:tc>
           <w:tcPr>
-            <w:tcW w:w="4149" w:type="dxa"/>
+            <w:tcW w:w="4211" w:type="dxa"/>
             <w:tcBorders>
               <w:left w:val="single" w:sz="4" w:space="0" w:color="CD532D" w:themeColor="accent3"/>
             </w:tcBorders>
@@ -1170,7 +1185,7 @@
         </w:tc>
         <w:tc>
           <w:tcPr>
-            <w:tcW w:w="4149" w:type="dxa"/>
+            <w:tcW w:w="4211" w:type="dxa"/>
             <w:tcBorders>
               <w:left w:val="single" w:sz="4" w:space="0" w:color="CD532D" w:themeColor="accent3"/>
             </w:tcBorders>
@@ -1231,7 +1246,7 @@
         </w:tc>
         <w:tc>
           <w:tcPr>
-            <w:tcW w:w="4149" w:type="dxa"/>
+            <w:tcW w:w="4211" w:type="dxa"/>
             <w:tcBorders>
               <w:left w:val="single" w:sz="4" w:space="0" w:color="CD532D" w:themeColor="accent3"/>
             </w:tcBorders>
@@ -1273,7 +1288,7 @@
         </w:tc>
         <w:tc>
           <w:tcPr>
-            <w:tcW w:w="4149" w:type="dxa"/>
+            <w:tcW w:w="4211" w:type="dxa"/>
             <w:tcBorders>
               <w:left w:val="single" w:sz="4" w:space="0" w:color="CD532D" w:themeColor="accent3"/>
             </w:tcBorders>
@@ -1329,7 +1344,7 @@
         </w:numPr>
       </w:pPr>
       <w:r>
-        <w:t>Dicht bij huis</w:t>
+        <w:t>Niet te ver van huis</w:t>
       </w:r>
     </w:p>
     <w:p>
@@ -1352,6 +1367,33 @@
           <w:numId w:val="8"/>
         </w:numPr>
       </w:pPr>
+      <w:r>
+        <w:t>Flexibele werkuren</w:t>
+      </w:r>
+    </w:p>
+    <w:p>
+      <w:pPr>
+        <w:pStyle w:val="Lijstalinea"/>
+        <w:numPr>
+          <w:ilvl w:val="0"/>
+          <w:numId w:val="8"/>
+        </w:numPr>
+      </w:pPr>
+      <w:r>
+        <w:t>Aangenaam salaris</w:t>
+      </w:r>
+    </w:p>
+    <w:p>
+      <w:pPr>
+        <w:pStyle w:val="Lijstalinea"/>
+        <w:numPr>
+          <w:ilvl w:val="0"/>
+          <w:numId w:val="8"/>
+        </w:numPr>
+      </w:pPr>
+      <w:r>
+        <w:t>Doorgroeimogelijkheden</w:t>
+      </w:r>
     </w:p>
     <w:p>
       <w:r>
@@ -1362,18 +1404,21 @@
       <w:pPr>
         <w:pStyle w:val="Kop1"/>
       </w:pPr>
-      <w:bookmarkStart w:id="10" w:name="_Toc475088852"/>
-      <w:bookmarkStart w:id="11" w:name="_Toc475098374"/>
-      <w:bookmarkStart w:id="12" w:name="_Toc475098766"/>
+      <w:bookmarkStart w:id="9" w:name="_Toc475088852"/>
+      <w:bookmarkStart w:id="10" w:name="_Toc475098374"/>
+      <w:bookmarkStart w:id="11" w:name="_Toc475099090"/>
       <w:r>
         <w:lastRenderedPageBreak/>
         <w:t>Hoofdstuk 2: Solliciteren</w:t>
       </w:r>
+      <w:bookmarkEnd w:id="9"/>
       <w:bookmarkEnd w:id="10"/>
       <w:bookmarkEnd w:id="11"/>
+    </w:p>
+    <w:p>
+      <w:bookmarkStart w:id="12" w:name="_GoBack"/>
       <w:bookmarkEnd w:id="12"/>
     </w:p>
-    <w:p/>
     <w:sectPr>
       <w:footerReference w:type="even" r:id="rId11"/>
       <w:footerReference w:type="default" r:id="rId12"/>
@@ -1468,7 +1513,7 @@
       <w:rPr>
         <w:noProof/>
       </w:rPr>
-      <w:t>3</w:t>
+      <w:t>1</w:t>
     </w:r>
     <w:r>
       <w:fldChar w:fldCharType="end"/>
@@ -3611,7 +3656,7 @@
 </file>
 
 <file path=customXml/itemProps3.xml><?xml version="1.0" encoding="utf-8"?>
-<ds:datastoreItem xmlns:ds="http://schemas.openxmlformats.org/officeDocument/2006/customXml" ds:itemID="{0B4CB103-101E-4300-8FA1-FC4D176FB277}">
+<ds:datastoreItem xmlns:ds="http://schemas.openxmlformats.org/officeDocument/2006/customXml" ds:itemID="{880A9BFB-9E03-454C-BC72-7E04532D7CC0}">
   <ds:schemaRefs>
     <ds:schemaRef ds:uri="http://schemas.openxmlformats.org/officeDocument/2006/bibliography"/>
   </ds:schemaRefs>

</xml_diff>